<commit_message>
updated and fixed types
</commit_message>
<xml_diff>
--- a/Baumgartner_CV.docx
+++ b/Baumgartner_CV.docx
@@ -1623,6 +1623,51 @@
           <w:i/>
         </w:rPr>
         <w:t>(* poster)</w:t>
+      </w:r>
+    </w:p>
+    <w:p>
+      <w:pPr>
+        <w:rPr>
+          <w:rFonts w:ascii="Garamond" w:hAnsi="Garamond"/>
+        </w:rPr>
+      </w:pPr>
+      <w:r>
+        <w:rPr>
+          <w:rFonts w:ascii="Garamond" w:hAnsi="Garamond"/>
+          <w:b/>
+        </w:rPr>
+        <w:t xml:space="preserve">Baumgartner, A., </w:t>
+      </w:r>
+      <w:r>
+        <w:rPr>
+          <w:rFonts w:ascii="Garamond" w:hAnsi="Garamond"/>
+        </w:rPr>
+        <w:t xml:space="preserve">Donahoo, M., and Peppe, D. 2018. Preliminary Paleobotanical Paleoclimate </w:t>
+      </w:r>
+      <w:r>
+        <w:rPr>
+          <w:rFonts w:ascii="Garamond" w:hAnsi="Garamond"/>
+        </w:rPr>
+        <w:tab/>
+        <w:t xml:space="preserve">Estimates from the Early Miocene Rusinga Island, Lake Victoria, Kenya. 2nd Lembersky </w:t>
+      </w:r>
+      <w:r>
+        <w:rPr>
+          <w:rFonts w:ascii="Garamond" w:hAnsi="Garamond"/>
+        </w:rPr>
+        <w:tab/>
+      </w:r>
+      <w:r>
+        <w:rPr>
+          <w:rFonts w:ascii="Garamond" w:hAnsi="Garamond"/>
+        </w:rPr>
+        <w:t>Conference in Human Evolutionary</w:t>
+      </w:r>
+      <w:r>
+        <w:rPr>
+          <w:rFonts w:ascii="Garamond" w:hAnsi="Garamond"/>
+        </w:rPr>
+        <w:t>, Rutgers University, New Brunswick, New Jersey.</w:t>
       </w:r>
     </w:p>
     <w:p>
@@ -2090,17 +2135,7 @@
           <w:bdr w:val="none" w:sz="0" w:space="0" w:color="auto" w:frame="1"/>
           <w:shd w:val="clear" w:color="auto" w:fill="FFFFFF"/>
         </w:rPr>
-        <w:t xml:space="preserve"> I speak for the tree</w:t>
-      </w:r>
-      <w:bookmarkStart w:id="0" w:name="_GoBack"/>
-      <w:bookmarkEnd w:id="0"/>
-      <w:r>
-        <w:rPr>
-          <w:rFonts w:ascii="Garamond" w:eastAsia="Times New Roman" w:hAnsi="Garamond" w:cs="Arial"/>
-          <w:bdr w:val="none" w:sz="0" w:space="0" w:color="auto" w:frame="1"/>
-          <w:shd w:val="clear" w:color="auto" w:fill="FFFFFF"/>
-        </w:rPr>
-        <w:t>s: what plants can tell us about climate.</w:t>
+        <w:t xml:space="preserve"> I speak for the trees: what plants can tell us about climate.</w:t>
       </w:r>
       <w:r>
         <w:rPr>
@@ -2223,7 +2258,13 @@
         <w:rPr>
           <w:rFonts w:ascii="Garamond" w:hAnsi="Garamond"/>
         </w:rPr>
-        <w:t xml:space="preserve">, and Pepper, D.J. 2018. </w:t>
+        <w:t>, and Peppe</w:t>
+      </w:r>
+      <w:r>
+        <w:rPr>
+          <w:rFonts w:ascii="Garamond" w:hAnsi="Garamond"/>
+        </w:rPr>
+        <w:t xml:space="preserve">, D.J. 2018. </w:t>
       </w:r>
       <w:r>
         <w:rPr>
@@ -3314,6 +3355,36 @@
           <w:rFonts w:ascii="Garamond" w:hAnsi="Garamond"/>
         </w:rPr>
         <w:tab/>
+      </w:r>
+      <w:r>
+        <w:rPr>
+          <w:rFonts w:ascii="Garamond" w:hAnsi="Garamond"/>
+        </w:rPr>
+        <w:t>Paleo Journal Club, Baylor University, Waco, TX</w:t>
+      </w:r>
+    </w:p>
+    <w:p>
+      <w:pPr>
+        <w:rPr>
+          <w:rFonts w:ascii="Garamond" w:hAnsi="Garamond"/>
+        </w:rPr>
+      </w:pPr>
+      <w:r>
+        <w:rPr>
+          <w:rFonts w:ascii="Garamond" w:hAnsi="Garamond"/>
+        </w:rPr>
+        <w:tab/>
+      </w:r>
+      <w:r>
+        <w:rPr>
+          <w:rFonts w:ascii="Garamond" w:hAnsi="Garamond"/>
+        </w:rPr>
+        <w:tab/>
+      </w:r>
+      <w:r>
+        <w:rPr>
+          <w:rFonts w:ascii="Garamond" w:hAnsi="Garamond"/>
+        </w:rPr>
         <w:t>R training, Peppe Lab, Baylor University, Waco, TX</w:t>
       </w:r>
     </w:p>
@@ -4214,13 +4285,66 @@
         <w:rPr>
           <w:rFonts w:ascii="Garamond" w:hAnsi="Garamond"/>
         </w:rPr>
-        <w:t>tology, fossil preparation. 2011, 2012</w:t>
-      </w:r>
-      <w:r>
-        <w:rPr>
-          <w:rFonts w:ascii="Garamond" w:hAnsi="Garamond"/>
-        </w:rPr>
-        <w:t xml:space="preserve"> (5 months)</w:t>
+        <w:t>t</w:t>
+      </w:r>
+      <w:r>
+        <w:rPr>
+          <w:rFonts w:ascii="Garamond" w:hAnsi="Garamond"/>
+        </w:rPr>
+        <w:t xml:space="preserve">ology, fossil preparation. </w:t>
+      </w:r>
+      <w:r>
+        <w:rPr>
+          <w:rFonts w:ascii="Garamond" w:hAnsi="Garamond"/>
+        </w:rPr>
+        <w:t>2012</w:t>
+      </w:r>
+      <w:r>
+        <w:rPr>
+          <w:rFonts w:ascii="Garamond" w:hAnsi="Garamond"/>
+        </w:rPr>
+        <w:t xml:space="preserve"> (2</w:t>
+      </w:r>
+      <w:r>
+        <w:rPr>
+          <w:rFonts w:ascii="Garamond" w:hAnsi="Garamond"/>
+        </w:rPr>
+        <w:t xml:space="preserve"> months)</w:t>
+      </w:r>
+    </w:p>
+    <w:p>
+      <w:pPr>
+        <w:rPr>
+          <w:rFonts w:ascii="Garamond" w:hAnsi="Garamond"/>
+        </w:rPr>
+      </w:pPr>
+    </w:p>
+    <w:p>
+      <w:pPr>
+        <w:rPr>
+          <w:rFonts w:ascii="Garamond" w:hAnsi="Garamond"/>
+          <w:b/>
+        </w:rPr>
+      </w:pPr>
+      <w:r>
+        <w:rPr>
+          <w:rFonts w:ascii="Garamond" w:hAnsi="Garamond"/>
+          <w:b/>
+        </w:rPr>
+        <w:t>Mammoth Site of Hot Springs, South Dakota, USA:</w:t>
+      </w:r>
+    </w:p>
+    <w:p>
+      <w:pPr>
+        <w:rPr>
+          <w:rFonts w:ascii="Garamond" w:hAnsi="Garamond"/>
+        </w:rPr>
+      </w:pPr>
+      <w:r>
+        <w:rPr>
+          <w:rFonts w:ascii="Garamond" w:hAnsi="Garamond"/>
+        </w:rPr>
+        <w:t>Vertebrate paleontology, fossil preparation. 2011 (3 months)</w:t>
       </w:r>
     </w:p>
     <w:p>
@@ -4463,13 +4587,66 @@
         <w:rPr>
           <w:rFonts w:ascii="Garamond" w:hAnsi="Garamond"/>
         </w:rPr>
-        <w:t>tology, fossil preparation. 2011, 2012</w:t>
-      </w:r>
-      <w:r>
-        <w:rPr>
-          <w:rFonts w:ascii="Garamond" w:hAnsi="Garamond"/>
-        </w:rPr>
-        <w:t xml:space="preserve"> (2 field seasons)</w:t>
+        <w:t>to</w:t>
+      </w:r>
+      <w:r>
+        <w:rPr>
+          <w:rFonts w:ascii="Garamond" w:hAnsi="Garamond"/>
+        </w:rPr>
+        <w:t xml:space="preserve">logy, fossil preparation. </w:t>
+      </w:r>
+      <w:r>
+        <w:rPr>
+          <w:rFonts w:ascii="Garamond" w:hAnsi="Garamond"/>
+        </w:rPr>
+        <w:t>2012</w:t>
+      </w:r>
+      <w:r>
+        <w:rPr>
+          <w:rFonts w:ascii="Garamond" w:hAnsi="Garamond"/>
+        </w:rPr>
+        <w:t xml:space="preserve"> (1 field season</w:t>
+      </w:r>
+      <w:r>
+        <w:rPr>
+          <w:rFonts w:ascii="Garamond" w:hAnsi="Garamond"/>
+        </w:rPr>
+        <w:t>)</w:t>
+      </w:r>
+    </w:p>
+    <w:p>
+      <w:pPr>
+        <w:rPr>
+          <w:rFonts w:ascii="Garamond" w:hAnsi="Garamond"/>
+        </w:rPr>
+      </w:pPr>
+    </w:p>
+    <w:p>
+      <w:pPr>
+        <w:rPr>
+          <w:rFonts w:ascii="Garamond" w:hAnsi="Garamond"/>
+          <w:b/>
+        </w:rPr>
+      </w:pPr>
+      <w:r>
+        <w:rPr>
+          <w:rFonts w:ascii="Garamond" w:hAnsi="Garamond"/>
+          <w:b/>
+        </w:rPr>
+        <w:t>Mammoth Site of Hot Springs, South Dakota, USA:</w:t>
+      </w:r>
+    </w:p>
+    <w:p>
+      <w:pPr>
+        <w:rPr>
+          <w:rFonts w:ascii="Garamond" w:hAnsi="Garamond"/>
+        </w:rPr>
+      </w:pPr>
+      <w:r>
+        <w:rPr>
+          <w:rFonts w:ascii="Garamond" w:hAnsi="Garamond"/>
+        </w:rPr>
+        <w:t>Vertebrate paleontology, fossil preparation. 2011 (1 field season)</w:t>
       </w:r>
     </w:p>
     <w:p>
@@ -4788,7 +4965,33 @@
           <w:rFonts w:ascii="Garamond" w:hAnsi="Garamond"/>
         </w:rPr>
         <w:tab/>
-        <w:t xml:space="preserve">Experiment.com crowdfunding project </w:t>
+        <w:t xml:space="preserve">Experiment.com </w:t>
+      </w:r>
+      <w:r>
+        <w:rPr>
+          <w:rFonts w:ascii="Garamond" w:hAnsi="Garamond"/>
+        </w:rPr>
+        <w:t>crow</w:t>
+      </w:r>
+      <w:r>
+        <w:rPr>
+          <w:rFonts w:ascii="Garamond" w:hAnsi="Garamond"/>
+        </w:rPr>
+        <w:t>d-</w:t>
+      </w:r>
+      <w:bookmarkStart w:id="0" w:name="_GoBack"/>
+      <w:bookmarkEnd w:id="0"/>
+      <w:r>
+        <w:rPr>
+          <w:rFonts w:ascii="Garamond" w:hAnsi="Garamond"/>
+        </w:rPr>
+        <w:t>funding</w:t>
+      </w:r>
+      <w:r>
+        <w:rPr>
+          <w:rFonts w:ascii="Garamond" w:hAnsi="Garamond"/>
+        </w:rPr>
+        <w:t xml:space="preserve"> project </w:t>
       </w:r>
     </w:p>
     <w:p>
@@ -4849,6 +5052,57 @@
     </w:p>
     <w:p>
       <w:pPr>
+        <w:ind w:left="1440" w:hanging="1440"/>
+        <w:rPr>
+          <w:rFonts w:ascii="Garamond" w:hAnsi="Garamond"/>
+        </w:rPr>
+      </w:pPr>
+      <w:r>
+        <w:rPr>
+          <w:rFonts w:ascii="Garamond" w:hAnsi="Garamond"/>
+        </w:rPr>
+        <w:t>2013-present</w:t>
+      </w:r>
+      <w:r>
+        <w:rPr>
+          <w:rFonts w:ascii="Garamond" w:hAnsi="Garamond"/>
+        </w:rPr>
+        <w:tab/>
+        <w:t>Personal blog: Scientia and Ver</w:t>
+      </w:r>
+      <w:r>
+        <w:rPr>
+          <w:rFonts w:ascii="Garamond" w:hAnsi="Garamond"/>
+        </w:rPr>
+        <w:t>it</w:t>
+      </w:r>
+      <w:r>
+        <w:rPr>
+          <w:rFonts w:ascii="Garamond" w:hAnsi="Garamond"/>
+        </w:rPr>
+        <w:t>as [</w:t>
+      </w:r>
+      <w:r>
+        <w:rPr>
+          <w:rFonts w:ascii="Garamond" w:hAnsi="Garamond"/>
+        </w:rPr>
+        <w:t>s</w:t>
+      </w:r>
+      <w:r>
+        <w:rPr>
+          <w:rFonts w:ascii="Garamond" w:hAnsi="Garamond"/>
+        </w:rPr>
+        <w:t>cientiaandveritas.wordpress.com</w:t>
+      </w:r>
+      <w:r>
+        <w:rPr>
+          <w:rFonts w:ascii="Garamond" w:hAnsi="Garamond"/>
+        </w:rPr>
+        <w:t>]</w:t>
+      </w:r>
+    </w:p>
+    <w:p>
+      <w:pPr>
         <w:rPr>
           <w:rFonts w:ascii="Garamond" w:hAnsi="Garamond"/>
           <w:b/>
@@ -4880,59 +5134,113 @@
         <w:rPr>
           <w:rFonts w:ascii="Garamond" w:hAnsi="Garamond"/>
         </w:rPr>
-        <w:t>Daniel Peppe| Baylor University, Department of Geosciences</w:t>
-      </w:r>
-    </w:p>
-    <w:p>
-      <w:pPr>
-        <w:rPr>
-          <w:rFonts w:ascii="Garamond" w:hAnsi="Garamond"/>
-        </w:rPr>
-      </w:pPr>
-      <w:r>
-        <w:rPr>
-          <w:rFonts w:ascii="Garamond" w:hAnsi="Garamond"/>
-        </w:rPr>
-        <w:t>Daniel Chitwood | Michigan State University, Department of Horticulture</w:t>
-      </w:r>
-    </w:p>
-    <w:p>
-      <w:pPr>
-        <w:rPr>
-          <w:rFonts w:ascii="Garamond" w:hAnsi="Garamond"/>
-        </w:rPr>
-      </w:pPr>
-      <w:r>
-        <w:rPr>
-          <w:rFonts w:ascii="Garamond" w:hAnsi="Garamond"/>
-        </w:rPr>
-        <w:t>Michelle Lawing | Texas A&amp;M University, Department of Ecosystem Science and Management</w:t>
-      </w:r>
-    </w:p>
-    <w:p>
-      <w:pPr>
-        <w:rPr>
-          <w:rFonts w:ascii="Garamond" w:hAnsi="Garamond"/>
-        </w:rPr>
-      </w:pPr>
-      <w:r>
-        <w:rPr>
-          <w:rFonts w:ascii="Garamond" w:hAnsi="Garamond"/>
-        </w:rPr>
-        <w:t>Kieran McNulty | University of Minnesota, Department of Anthropology</w:t>
-      </w:r>
-    </w:p>
-    <w:p>
-      <w:pPr>
-        <w:rPr>
-          <w:rFonts w:ascii="Garamond" w:hAnsi="Garamond"/>
-        </w:rPr>
-      </w:pPr>
-      <w:r>
-        <w:rPr>
-          <w:rFonts w:ascii="Garamond" w:hAnsi="Garamond"/>
-        </w:rPr>
-        <w:t>Lauren Michel | Tennessee Tech University, Department of Earth Sciences</w:t>
+        <w:t>Daniel Peppe| Baylor University|</w:t>
+      </w:r>
+      <w:r>
+        <w:rPr>
+          <w:rFonts w:ascii="Garamond" w:hAnsi="Garamond"/>
+        </w:rPr>
+        <w:t xml:space="preserve"> Department of Geosciences</w:t>
+      </w:r>
+    </w:p>
+    <w:p>
+      <w:pPr>
+        <w:rPr>
+          <w:rFonts w:ascii="Garamond" w:hAnsi="Garamond"/>
+        </w:rPr>
+      </w:pPr>
+      <w:r>
+        <w:rPr>
+          <w:rFonts w:ascii="Garamond" w:hAnsi="Garamond"/>
+        </w:rPr>
+        <w:t>Daniel Chitw</w:t>
+      </w:r>
+      <w:r>
+        <w:rPr>
+          <w:rFonts w:ascii="Garamond" w:hAnsi="Garamond"/>
+        </w:rPr>
+        <w:t>ood | Michigan State University|</w:t>
+      </w:r>
+      <w:r>
+        <w:rPr>
+          <w:rFonts w:ascii="Garamond" w:hAnsi="Garamond"/>
+        </w:rPr>
+        <w:t xml:space="preserve"> Department of Horticulture</w:t>
+      </w:r>
+    </w:p>
+    <w:p>
+      <w:pPr>
+        <w:rPr>
+          <w:rFonts w:ascii="Garamond" w:hAnsi="Garamond"/>
+        </w:rPr>
+      </w:pPr>
+      <w:r>
+        <w:rPr>
+          <w:rFonts w:ascii="Garamond" w:hAnsi="Garamond"/>
+        </w:rPr>
+        <w:t>Michell</w:t>
+      </w:r>
+      <w:r>
+        <w:rPr>
+          <w:rFonts w:ascii="Garamond" w:hAnsi="Garamond"/>
+        </w:rPr>
+        <w:t>e Lawing | Texas A&amp;M University|</w:t>
+      </w:r>
+      <w:r>
+        <w:rPr>
+          <w:rFonts w:ascii="Garamond" w:hAnsi="Garamond"/>
+        </w:rPr>
+        <w:t xml:space="preserve"> Department of Ecosystem Science and Management</w:t>
+      </w:r>
+    </w:p>
+    <w:p>
+      <w:pPr>
+        <w:rPr>
+          <w:rFonts w:ascii="Garamond" w:hAnsi="Garamond"/>
+        </w:rPr>
+      </w:pPr>
+      <w:r>
+        <w:rPr>
+          <w:rFonts w:ascii="Garamond" w:hAnsi="Garamond"/>
+        </w:rPr>
+        <w:t>Kieran McN</w:t>
+      </w:r>
+      <w:r>
+        <w:rPr>
+          <w:rFonts w:ascii="Garamond" w:hAnsi="Garamond"/>
+        </w:rPr>
+        <w:t xml:space="preserve">ulty | University of Minnesota| </w:t>
+      </w:r>
+      <w:r>
+        <w:rPr>
+          <w:rFonts w:ascii="Garamond" w:hAnsi="Garamond"/>
+        </w:rPr>
+        <w:t>Department of Anthropology</w:t>
+      </w:r>
+    </w:p>
+    <w:p>
+      <w:pPr>
+        <w:rPr>
+          <w:rFonts w:ascii="Garamond" w:hAnsi="Garamond"/>
+        </w:rPr>
+      </w:pPr>
+      <w:r>
+        <w:rPr>
+          <w:rFonts w:ascii="Garamond" w:hAnsi="Garamond"/>
+        </w:rPr>
+        <w:t>Lauren Mic</w:t>
+      </w:r>
+      <w:r>
+        <w:rPr>
+          <w:rFonts w:ascii="Garamond" w:hAnsi="Garamond"/>
+        </w:rPr>
+        <w:t>hel | Tennessee Tech University|</w:t>
+      </w:r>
+      <w:r>
+        <w:rPr>
+          <w:rFonts w:ascii="Garamond" w:hAnsi="Garamond"/>
+        </w:rPr>
+        <w:t xml:space="preserve"> Department of Earth Sciences</w:t>
       </w:r>
     </w:p>
     <w:p>
@@ -5191,13 +5499,7 @@
       <w:ind w:right="360"/>
     </w:pPr>
     <w:r>
-      <w:t>Aly Baumgartn</w:t>
-    </w:r>
-    <w:r>
-      <w:t>er — Curriculum Vitae (updated 8</w:t>
-    </w:r>
-    <w:r>
-      <w:t>/2018)</w:t>
+      <w:t>Aly Baumgartner — Curriculum Vitae (updated 9/2018)</w:t>
     </w:r>
   </w:p>
 </w:ftr>
@@ -6852,7 +7154,7 @@
 </file>
 
 <file path=customXml/itemProps1.xml><?xml version="1.0" encoding="utf-8"?>
-<ds:datastoreItem xmlns:ds="http://schemas.openxmlformats.org/officeDocument/2006/customXml" ds:itemID="{415E445B-D8AD-C249-985D-4DB0DF2C15C3}">
+<ds:datastoreItem xmlns:ds="http://schemas.openxmlformats.org/officeDocument/2006/customXml" ds:itemID="{0609B805-EE51-F941-8657-9A52791D72DD}">
   <ds:schemaRefs>
     <ds:schemaRef ds:uri="http://schemas.openxmlformats.org/officeDocument/2006/bibliography"/>
   </ds:schemaRefs>

</xml_diff>

<commit_message>
Fall Fossil Fest update
</commit_message>
<xml_diff>
--- a/Baumgartner_CV.docx
+++ b/Baumgartner_CV.docx
@@ -841,6 +841,45 @@
     </w:p>
     <w:p>
       <w:pPr>
+        <w:rPr>
+          <w:rFonts w:ascii="Garamond" w:hAnsi="Garamond"/>
+        </w:rPr>
+      </w:pPr>
+    </w:p>
+    <w:p>
+      <w:pPr>
+        <w:rPr>
+          <w:rFonts w:ascii="Garamond" w:hAnsi="Garamond"/>
+        </w:rPr>
+      </w:pPr>
+      <w:r>
+        <w:rPr>
+          <w:rFonts w:ascii="Garamond" w:hAnsi="Garamond"/>
+        </w:rPr>
+        <w:t>2015-present</w:t>
+      </w:r>
+      <w:r>
+        <w:rPr>
+          <w:rFonts w:ascii="Garamond" w:hAnsi="Garamond"/>
+        </w:rPr>
+        <w:tab/>
+      </w:r>
+      <w:r>
+        <w:rPr>
+          <w:rFonts w:ascii="Garamond" w:hAnsi="Garamond"/>
+          <w:b/>
+        </w:rPr>
+        <w:t>Graduate Teaching Assistant</w:t>
+      </w:r>
+      <w:r>
+        <w:rPr>
+          <w:rFonts w:ascii="Garamond" w:hAnsi="Garamond"/>
+        </w:rPr>
+        <w:t xml:space="preserve"> | Baylor University, Waco, TX</w:t>
+      </w:r>
+    </w:p>
+    <w:p>
+      <w:pPr>
         <w:ind w:left="1440" w:hanging="1440"/>
         <w:rPr>
           <w:rFonts w:ascii="Garamond" w:hAnsi="Garamond"/>
@@ -1270,6 +1309,7 @@
         <w:rPr>
           <w:rFonts w:ascii="Garamond" w:hAnsi="Garamond"/>
         </w:rPr>
+        <w:lastRenderedPageBreak/>
         <w:t>[</w:t>
       </w:r>
       <w:r>
@@ -1373,14 +1413,7 @@
         <w:rPr>
           <w:rFonts w:ascii="Garamond" w:hAnsi="Garamond"/>
         </w:rPr>
-        <w:t xml:space="preserve">Croft, D. A., Simpson, S. W., Su, D. F. </w:t>
-      </w:r>
-      <w:r>
-        <w:rPr>
-          <w:rFonts w:ascii="Garamond" w:hAnsi="Garamond"/>
-        </w:rPr>
-        <w:lastRenderedPageBreak/>
-        <w:t>(eds). Methods in Paleoecology: Reconstructing Cenozoic Terrestrial Environments and Ecological Communities: Springer (Vertebrate Paleobiology and Paleoanthropology Series), Dordrecht.</w:t>
+        <w:t>Croft, D. A., Simpson, S. W., Su, D. F. (eds). Methods in Paleoecology: Reconstructing Cenozoic Terrestrial Environments and Ecological Communities: Springer (Vertebrate Paleobiology and Paleoanthropology Series), Dordrecht.</w:t>
       </w:r>
     </w:p>
     <w:p>
@@ -1623,13 +1656,6 @@
           <w:rFonts w:ascii="Garamond" w:hAnsi="Garamond"/>
         </w:rPr>
         <w:tab/>
-      </w:r>
-      <w:bookmarkStart w:id="0" w:name="_GoBack"/>
-      <w:bookmarkEnd w:id="0"/>
-      <w:r>
-        <w:rPr>
-          <w:rFonts w:ascii="Garamond" w:hAnsi="Garamond"/>
-        </w:rPr>
         <w:t>Miocene Rusinga Island, Lake Victoria, Kenya.</w:t>
       </w:r>
     </w:p>
@@ -2463,6 +2489,61 @@
           <w:rFonts w:ascii="Garamond" w:hAnsi="Garamond"/>
         </w:rPr>
         <w:tab/>
+      </w:r>
+      <w:r>
+        <w:rPr>
+          <w:rFonts w:ascii="Garamond" w:hAnsi="Garamond"/>
+        </w:rPr>
+        <w:t>Lembersky Conference Participation Grant</w:t>
+      </w:r>
+      <w:r>
+        <w:rPr>
+          <w:rFonts w:ascii="Garamond" w:hAnsi="Garamond"/>
+        </w:rPr>
+        <w:tab/>
+      </w:r>
+      <w:r>
+        <w:rPr>
+          <w:rFonts w:ascii="Garamond" w:hAnsi="Garamond"/>
+        </w:rPr>
+        <w:tab/>
+      </w:r>
+      <w:r>
+        <w:rPr>
+          <w:rFonts w:ascii="Garamond" w:hAnsi="Garamond"/>
+        </w:rPr>
+        <w:tab/>
+      </w:r>
+      <w:r>
+        <w:rPr>
+          <w:rFonts w:ascii="Garamond" w:hAnsi="Garamond"/>
+        </w:rPr>
+        <w:tab/>
+        <w:t>$750</w:t>
+      </w:r>
+    </w:p>
+    <w:p>
+      <w:pPr>
+        <w:rPr>
+          <w:rFonts w:ascii="Garamond" w:hAnsi="Garamond"/>
+        </w:rPr>
+      </w:pPr>
+      <w:r>
+        <w:rPr>
+          <w:rFonts w:ascii="Garamond" w:hAnsi="Garamond"/>
+        </w:rPr>
+        <w:tab/>
+      </w:r>
+      <w:r>
+        <w:rPr>
+          <w:rFonts w:ascii="Garamond" w:hAnsi="Garamond"/>
+        </w:rPr>
+        <w:tab/>
+      </w:r>
+      <w:r>
+        <w:rPr>
+          <w:rFonts w:ascii="Garamond" w:hAnsi="Garamond"/>
+        </w:rPr>
         <w:t>Baylor Department of Geosciences Graduate Research Grant</w:t>
       </w:r>
       <w:r>
@@ -2552,31 +2633,66 @@
           <w:rFonts w:ascii="Garamond" w:hAnsi="Garamond"/>
         </w:rPr>
         <w:tab/>
-        <w:t>GLS Early Career Researcher Travel Grant</w:t>
-      </w:r>
-      <w:r>
-        <w:rPr>
-          <w:rFonts w:ascii="Garamond" w:hAnsi="Garamond"/>
-        </w:rPr>
-        <w:tab/>
-      </w:r>
-      <w:r>
-        <w:rPr>
-          <w:rFonts w:ascii="Garamond" w:hAnsi="Garamond"/>
-        </w:rPr>
-        <w:tab/>
-      </w:r>
-      <w:r>
-        <w:rPr>
-          <w:rFonts w:ascii="Garamond" w:hAnsi="Garamond"/>
-        </w:rPr>
-        <w:tab/>
-      </w:r>
-      <w:r>
-        <w:rPr>
-          <w:rFonts w:ascii="Garamond" w:hAnsi="Garamond"/>
-        </w:rPr>
-        <w:tab/>
+        <w:t>G</w:t>
+      </w:r>
+      <w:r>
+        <w:rPr>
+          <w:rFonts w:ascii="Garamond" w:hAnsi="Garamond"/>
+        </w:rPr>
+        <w:t xml:space="preserve">reen </w:t>
+      </w:r>
+      <w:r>
+        <w:rPr>
+          <w:rFonts w:ascii="Garamond" w:hAnsi="Garamond"/>
+        </w:rPr>
+        <w:t>L</w:t>
+      </w:r>
+      <w:r>
+        <w:rPr>
+          <w:rFonts w:ascii="Garamond" w:hAnsi="Garamond"/>
+        </w:rPr>
+        <w:t xml:space="preserve">ife </w:t>
+      </w:r>
+      <w:r>
+        <w:rPr>
+          <w:rFonts w:ascii="Garamond" w:hAnsi="Garamond"/>
+        </w:rPr>
+        <w:t>S</w:t>
+      </w:r>
+      <w:r>
+        <w:rPr>
+          <w:rFonts w:ascii="Garamond" w:hAnsi="Garamond"/>
+        </w:rPr>
+        <w:t>ymposium</w:t>
+      </w:r>
+      <w:r>
+        <w:rPr>
+          <w:rFonts w:ascii="Garamond" w:hAnsi="Garamond"/>
+        </w:rPr>
+        <w:t xml:space="preserve"> Early Ca</w:t>
+      </w:r>
+      <w:r>
+        <w:rPr>
+          <w:rFonts w:ascii="Garamond" w:hAnsi="Garamond"/>
+        </w:rPr>
+        <w:t>reer Researcher Travel Grant</w:t>
+      </w:r>
+      <w:r>
+        <w:rPr>
+          <w:rFonts w:ascii="Garamond" w:hAnsi="Garamond"/>
+        </w:rPr>
+        <w:tab/>
+      </w:r>
+      <w:r>
+        <w:rPr>
+          <w:rFonts w:ascii="Garamond" w:hAnsi="Garamond"/>
+        </w:rPr>
+        <w:tab/>
+      </w:r>
+      <w:r>
+        <w:rPr>
+          <w:rFonts w:ascii="Garamond" w:hAnsi="Garamond"/>
+        </w:rPr>
         <w:t>$350</w:t>
       </w:r>
     </w:p>
@@ -3229,19 +3345,7 @@
           <w:rFonts w:ascii="Garamond" w:hAnsi="Garamond"/>
         </w:rPr>
         <w:tab/>
-        <w:t>$27</w:t>
-      </w:r>
-      <w:r>
-        <w:rPr>
-          <w:rFonts w:ascii="Garamond" w:hAnsi="Garamond"/>
-        </w:rPr>
-        <w:t>,85</w:t>
-      </w:r>
-      <w:r>
-        <w:rPr>
-          <w:rFonts w:ascii="Garamond" w:hAnsi="Garamond"/>
-        </w:rPr>
-        <w:t>0</w:t>
+        <w:t>$28,600</w:t>
       </w:r>
     </w:p>
     <w:p>
@@ -3407,6 +3511,33 @@
         <w:rPr>
           <w:rFonts w:ascii="Garamond" w:hAnsi="Garamond"/>
         </w:rPr>
+        <w:t>Fall Fossil Festival, Waco Mammoth National Monument, Waco, TX</w:t>
+      </w:r>
+      <w:bookmarkStart w:id="0" w:name="_GoBack"/>
+      <w:bookmarkEnd w:id="0"/>
+    </w:p>
+    <w:p>
+      <w:pPr>
+        <w:rPr>
+          <w:rFonts w:ascii="Garamond" w:hAnsi="Garamond"/>
+        </w:rPr>
+      </w:pPr>
+      <w:r>
+        <w:rPr>
+          <w:rFonts w:ascii="Garamond" w:hAnsi="Garamond"/>
+        </w:rPr>
+        <w:tab/>
+      </w:r>
+      <w:r>
+        <w:rPr>
+          <w:rFonts w:ascii="Garamond" w:hAnsi="Garamond"/>
+        </w:rPr>
+        <w:tab/>
+      </w:r>
+      <w:r>
+        <w:rPr>
+          <w:rFonts w:ascii="Garamond" w:hAnsi="Garamond"/>
+        </w:rPr>
         <w:t>College Fair, DeSoto ISD, DeSoto, TX</w:t>
       </w:r>
     </w:p>
@@ -3911,37 +4042,70 @@
         <w:rPr>
           <w:rFonts w:ascii="Garamond" w:hAnsi="Garamond"/>
         </w:rPr>
-        <w:t>Delany Baum</w:t>
-      </w:r>
-      <w:r>
-        <w:rPr>
-          <w:rFonts w:ascii="Garamond" w:hAnsi="Garamond"/>
-        </w:rPr>
-        <w:t xml:space="preserve"> (ENV)</w:t>
-      </w:r>
-      <w:r>
-        <w:rPr>
-          <w:rFonts w:ascii="Garamond" w:hAnsi="Garamond"/>
-        </w:rPr>
-        <w:t>, Sam Chun</w:t>
-      </w:r>
-      <w:r>
-        <w:rPr>
-          <w:rFonts w:ascii="Garamond" w:hAnsi="Garamond"/>
-        </w:rPr>
-        <w:t xml:space="preserve"> (BIO)</w:t>
-      </w:r>
-      <w:r>
-        <w:rPr>
-          <w:rFonts w:ascii="Garamond" w:hAnsi="Garamond"/>
-        </w:rPr>
-        <w:t>,</w:t>
-      </w:r>
-      <w:r>
-        <w:rPr>
-          <w:rFonts w:ascii="Garamond" w:hAnsi="Garamond"/>
-        </w:rPr>
-        <w:t xml:space="preserve"> Ryley Collins</w:t>
+        <w:t>Biology: Sam Chun, Samantha Flores, Austin Hubbert, Taylor Horn</w:t>
+      </w:r>
+    </w:p>
+    <w:p>
+      <w:pPr>
+        <w:rPr>
+          <w:rFonts w:ascii="Garamond" w:hAnsi="Garamond"/>
+        </w:rPr>
+      </w:pPr>
+      <w:r>
+        <w:rPr>
+          <w:rFonts w:ascii="Garamond" w:hAnsi="Garamond"/>
+        </w:rPr>
+        <w:t>Environmental Science: Delany Baum</w:t>
+      </w:r>
+    </w:p>
+    <w:p>
+      <w:pPr>
+        <w:rPr>
+          <w:rFonts w:ascii="Garamond" w:hAnsi="Garamond"/>
+        </w:rPr>
+      </w:pPr>
+      <w:r>
+        <w:rPr>
+          <w:rFonts w:ascii="Garamond" w:hAnsi="Garamond"/>
+        </w:rPr>
+        <w:t>Geology: Ryley Collins, Gilliane Del Rosario, Carson Steinmann</w:t>
+      </w:r>
+    </w:p>
+    <w:p>
+      <w:pPr>
+        <w:rPr>
+          <w:rFonts w:ascii="Garamond" w:hAnsi="Garamond"/>
+        </w:rPr>
+      </w:pPr>
+    </w:p>
+    <w:p>
+      <w:pPr>
+        <w:rPr>
+          <w:rFonts w:ascii="Garamond" w:hAnsi="Garamond"/>
+          <w:b/>
+          <w:u w:val="single"/>
+        </w:rPr>
+      </w:pPr>
+      <w:r>
+        <w:rPr>
+          <w:rFonts w:ascii="Garamond" w:hAnsi="Garamond"/>
+          <w:b/>
+          <w:u w:val="single"/>
+        </w:rPr>
+        <w:t>Undergraduate B.S. Thesis</w:t>
+      </w:r>
+    </w:p>
+    <w:p>
+      <w:pPr>
+        <w:rPr>
+          <w:rFonts w:ascii="Garamond" w:hAnsi="Garamond"/>
+        </w:rPr>
+      </w:pPr>
+      <w:r>
+        <w:rPr>
+          <w:rFonts w:ascii="Garamond" w:hAnsi="Garamond"/>
+        </w:rPr>
+        <w:t>Michaela Donahoo</w:t>
       </w:r>
       <w:r>
         <w:rPr>
@@ -3949,115 +4113,6 @@
         </w:rPr>
         <w:t xml:space="preserve"> (GEO)</w:t>
       </w:r>
-      <w:r>
-        <w:rPr>
-          <w:rFonts w:ascii="Garamond" w:hAnsi="Garamond"/>
-        </w:rPr>
-        <w:t>,</w:t>
-      </w:r>
-      <w:r>
-        <w:rPr>
-          <w:rFonts w:ascii="Garamond" w:hAnsi="Garamond"/>
-        </w:rPr>
-        <w:t xml:space="preserve"> Gilliane Del Rosario</w:t>
-      </w:r>
-      <w:r>
-        <w:rPr>
-          <w:rFonts w:ascii="Garamond" w:hAnsi="Garamond"/>
-        </w:rPr>
-        <w:t xml:space="preserve"> (GEO)</w:t>
-      </w:r>
-      <w:r>
-        <w:rPr>
-          <w:rFonts w:ascii="Garamond" w:hAnsi="Garamond"/>
-        </w:rPr>
-        <w:t>, Samantha Flores</w:t>
-      </w:r>
-      <w:r>
-        <w:rPr>
-          <w:rFonts w:ascii="Garamond" w:hAnsi="Garamond"/>
-        </w:rPr>
-        <w:t xml:space="preserve"> (BIO)</w:t>
-      </w:r>
-      <w:r>
-        <w:rPr>
-          <w:rFonts w:ascii="Garamond" w:hAnsi="Garamond"/>
-        </w:rPr>
-        <w:t xml:space="preserve">, </w:t>
-      </w:r>
-      <w:r>
-        <w:rPr>
-          <w:rFonts w:ascii="Garamond" w:hAnsi="Garamond"/>
-        </w:rPr>
-        <w:t xml:space="preserve">Austin Hubbert (BIO), </w:t>
-      </w:r>
-      <w:r>
-        <w:rPr>
-          <w:rFonts w:ascii="Garamond" w:hAnsi="Garamond"/>
-        </w:rPr>
-        <w:t>Taylor Horn</w:t>
-      </w:r>
-      <w:r>
-        <w:rPr>
-          <w:rFonts w:ascii="Garamond" w:hAnsi="Garamond"/>
-        </w:rPr>
-        <w:t xml:space="preserve"> (BIO)</w:t>
-      </w:r>
-      <w:r>
-        <w:rPr>
-          <w:rFonts w:ascii="Garamond" w:hAnsi="Garamond"/>
-        </w:rPr>
-        <w:t>, Carson Steinmann</w:t>
-      </w:r>
-      <w:r>
-        <w:rPr>
-          <w:rFonts w:ascii="Garamond" w:hAnsi="Garamond"/>
-        </w:rPr>
-        <w:t xml:space="preserve"> (GEO)</w:t>
-      </w:r>
-    </w:p>
-    <w:p>
-      <w:pPr>
-        <w:rPr>
-          <w:rFonts w:ascii="Garamond" w:hAnsi="Garamond"/>
-        </w:rPr>
-      </w:pPr>
-    </w:p>
-    <w:p>
-      <w:pPr>
-        <w:rPr>
-          <w:rFonts w:ascii="Garamond" w:hAnsi="Garamond"/>
-          <w:b/>
-          <w:u w:val="single"/>
-        </w:rPr>
-      </w:pPr>
-      <w:r>
-        <w:rPr>
-          <w:rFonts w:ascii="Garamond" w:hAnsi="Garamond"/>
-          <w:b/>
-          <w:u w:val="single"/>
-        </w:rPr>
-        <w:t>Undergraduate B.S. Thesis</w:t>
-      </w:r>
-    </w:p>
-    <w:p>
-      <w:pPr>
-        <w:rPr>
-          <w:rFonts w:ascii="Garamond" w:hAnsi="Garamond"/>
-        </w:rPr>
-      </w:pPr>
-      <w:r>
-        <w:rPr>
-          <w:rFonts w:ascii="Garamond" w:hAnsi="Garamond"/>
-        </w:rPr>
-        <w:t>Michaela Donahoo</w:t>
-      </w:r>
-      <w:r>
-        <w:rPr>
-          <w:rFonts w:ascii="Garamond" w:hAnsi="Garamond"/>
-        </w:rPr>
-        <w:t xml:space="preserve"> (GEO)</w:t>
-      </w:r>
     </w:p>
     <w:p>
       <w:pPr>
@@ -4782,6 +4837,39 @@
           <w:rFonts w:ascii="Garamond" w:hAnsi="Garamond"/>
         </w:rPr>
         <w:tab/>
+        <w:t>REACHE</w:t>
+      </w:r>
+      <w:r>
+        <w:rPr>
+          <w:rFonts w:ascii="Garamond" w:hAnsi="Garamond"/>
+        </w:rPr>
+        <w:t xml:space="preserve"> (Research on East African Catarrhine and Hominoid Evolution)</w:t>
+      </w:r>
+      <w:r>
+        <w:rPr>
+          <w:rFonts w:ascii="Garamond" w:hAnsi="Garamond"/>
+        </w:rPr>
+        <w:t xml:space="preserve"> Conference, Nairobi, Kenya, August </w:t>
+      </w:r>
+      <w:r>
+        <w:rPr>
+          <w:rFonts w:ascii="Garamond" w:hAnsi="Garamond"/>
+        </w:rPr>
+        <w:t>6-10, 2018.</w:t>
+      </w:r>
+    </w:p>
+    <w:p>
+      <w:pPr>
+        <w:ind w:left="1440" w:hanging="1440"/>
+        <w:rPr>
+          <w:rFonts w:ascii="Garamond" w:hAnsi="Garamond"/>
+        </w:rPr>
+      </w:pPr>
+      <w:r>
+        <w:rPr>
+          <w:rFonts w:ascii="Garamond" w:hAnsi="Garamond"/>
+        </w:rPr>
+        <w:tab/>
       </w:r>
       <w:r>
         <w:rPr>
@@ -4806,7 +4894,13 @@
         <w:rPr>
           <w:rFonts w:ascii="Garamond" w:hAnsi="Garamond"/>
         </w:rPr>
-        <w:t xml:space="preserve"> San Diego, CA, Jan. 31-Feb. 3, 2018.</w:t>
+        <w:t xml:space="preserve"> San Diego, CA, January 31-Feburary</w:t>
+      </w:r>
+      <w:r>
+        <w:rPr>
+          <w:rFonts w:ascii="Garamond" w:hAnsi="Garamond"/>
+        </w:rPr>
+        <w:t xml:space="preserve"> 3, 2018.</w:t>
       </w:r>
     </w:p>
     <w:p>
@@ -4981,6 +5075,26 @@
         <w:rPr>
           <w:rFonts w:ascii="Garamond" w:hAnsi="Garamond"/>
         </w:rPr>
+        <w:t>Common Descent Podcast interview: Listener Question</w:t>
+      </w:r>
+    </w:p>
+    <w:p>
+      <w:pPr>
+        <w:ind w:left="1440" w:hanging="1440"/>
+        <w:rPr>
+          <w:rFonts w:ascii="Garamond" w:hAnsi="Garamond"/>
+        </w:rPr>
+      </w:pPr>
+      <w:r>
+        <w:rPr>
+          <w:rFonts w:ascii="Garamond" w:hAnsi="Garamond"/>
+        </w:rPr>
+        <w:tab/>
+      </w:r>
+      <w:r>
+        <w:rPr>
+          <w:rFonts w:ascii="Garamond" w:hAnsi="Garamond"/>
+        </w:rPr>
         <w:t>Common Descen</w:t>
       </w:r>
       <w:r>
@@ -5399,6 +5513,19 @@
         <w:rPr>
           <w:rFonts w:ascii="Garamond" w:hAnsi="Garamond"/>
         </w:rPr>
+        <w:t>Baylor University Women in Science and Engineering (WISE)</w:t>
+      </w:r>
+    </w:p>
+    <w:p>
+      <w:pPr>
+        <w:rPr>
+          <w:rFonts w:ascii="Garamond" w:hAnsi="Garamond"/>
+        </w:rPr>
+      </w:pPr>
+      <w:r>
+        <w:rPr>
+          <w:rFonts w:ascii="Garamond" w:hAnsi="Garamond"/>
+        </w:rPr>
         <w:t>Botanical Society of America</w:t>
       </w:r>
       <w:r>
@@ -5406,6 +5533,19 @@
           <w:rFonts w:ascii="Garamond" w:hAnsi="Garamond"/>
         </w:rPr>
         <w:t xml:space="preserve"> (BSA)</w:t>
+      </w:r>
+    </w:p>
+    <w:p>
+      <w:pPr>
+        <w:rPr>
+          <w:rFonts w:ascii="Garamond" w:hAnsi="Garamond"/>
+        </w:rPr>
+      </w:pPr>
+      <w:r>
+        <w:rPr>
+          <w:rFonts w:ascii="Garamond" w:hAnsi="Garamond"/>
+        </w:rPr>
+        <w:t>Earth Science Women's Network (ESWN)</w:t>
       </w:r>
     </w:p>
     <w:p>
@@ -5577,7 +5717,7 @@
       <w:ind w:right="360"/>
     </w:pPr>
     <w:r>
-      <w:t>Aly Baumgartner — Curriculum Vitae (updated 9/2018)</w:t>
+      <w:t>Aly Baumgartner — Curriculum Vitae (updated 10/2018)</w:t>
     </w:r>
   </w:p>
 </w:ftr>
@@ -7232,7 +7372,7 @@
 </file>
 
 <file path=customXml/itemProps1.xml><?xml version="1.0" encoding="utf-8"?>
-<ds:datastoreItem xmlns:ds="http://schemas.openxmlformats.org/officeDocument/2006/customXml" ds:itemID="{B3D49B82-A431-CB43-9452-2A1F895EE3BF}">
+<ds:datastoreItem xmlns:ds="http://schemas.openxmlformats.org/officeDocument/2006/customXml" ds:itemID="{CD075E53-3457-CA4D-8EAC-4B9E9C8C8498}">
   <ds:schemaRefs>
     <ds:schemaRef ds:uri="http://schemas.openxmlformats.org/officeDocument/2006/bibliography"/>
   </ds:schemaRefs>

</xml_diff>